<commit_message>
task file updated with class diagram
</commit_message>
<xml_diff>
--- a/TASKS.docx
+++ b/TASKS.docx
@@ -1,6 +1,6 @@
 
 <file path=word/document.xml><?xml version="1.0" encoding="utf-8"?>
-<w:document xmlns:wpc="http://schemas.microsoft.com/office/word/2010/wordprocessingCanvas" xmlns:mc="http://schemas.openxmlformats.org/markup-compatibility/2006" xmlns:o="urn:schemas-microsoft-com:office:office" xmlns:r="http://schemas.openxmlformats.org/officeDocument/2006/relationships" xmlns:m="http://schemas.openxmlformats.org/officeDocument/2006/math" xmlns:v="urn:schemas-microsoft-com:vml" xmlns:wp14="http://schemas.microsoft.com/office/word/2010/wordprocessingDrawing" xmlns:wp="http://schemas.openxmlformats.org/drawingml/2006/wordprocessingDrawing" xmlns:w10="urn:schemas-microsoft-com:office:word" xmlns:w="http://schemas.openxmlformats.org/wordprocessingml/2006/main" xmlns:w14="http://schemas.microsoft.com/office/word/2010/wordml" xmlns:w15="http://schemas.microsoft.com/office/word/2012/wordml" xmlns:wpg="http://schemas.microsoft.com/office/word/2010/wordprocessingGroup" xmlns:wpi="http://schemas.microsoft.com/office/word/2010/wordprocessingInk" xmlns:wne="http://schemas.microsoft.com/office/word/2006/wordml" xmlns:wps="http://schemas.microsoft.com/office/word/2010/wordprocessingShape" mc:Ignorable="w14 w15 wp14">
+<w:document xmlns:wpc="http://schemas.microsoft.com/office/word/2010/wordprocessingCanvas" xmlns:mo="http://schemas.microsoft.com/office/mac/office/2008/main" xmlns:mc="http://schemas.openxmlformats.org/markup-compatibility/2006" xmlns:mv="urn:schemas-microsoft-com:mac:vml" xmlns:o="urn:schemas-microsoft-com:office:office" xmlns:r="http://schemas.openxmlformats.org/officeDocument/2006/relationships" xmlns:m="http://schemas.openxmlformats.org/officeDocument/2006/math" xmlns:v="urn:schemas-microsoft-com:vml" xmlns:wp14="http://schemas.microsoft.com/office/word/2010/wordprocessingDrawing" xmlns:wp="http://schemas.openxmlformats.org/drawingml/2006/wordprocessingDrawing" xmlns:w10="urn:schemas-microsoft-com:office:word" xmlns:w="http://schemas.openxmlformats.org/wordprocessingml/2006/main" xmlns:w14="http://schemas.microsoft.com/office/word/2010/wordml" xmlns:w15="http://schemas.microsoft.com/office/word/2012/wordml" xmlns:wpg="http://schemas.microsoft.com/office/word/2010/wordprocessingGroup" xmlns:wpi="http://schemas.microsoft.com/office/word/2010/wordprocessingInk" xmlns:wne="http://schemas.microsoft.com/office/word/2006/wordml" xmlns:wps="http://schemas.microsoft.com/office/word/2010/wordprocessingShape" mc:Ignorable="w14 w15 wp14">
   <w:body>
     <w:p>
       <w:pPr>
@@ -43,19 +43,17 @@
         </w:rPr>
         <w:t xml:space="preserve">Enrolling the Finger </w:t>
       </w:r>
-      <w:proofErr w:type="gramStart"/>
-      <w:r>
-        <w:rPr>
-          <w:rFonts w:cs="Arial"/>
-          <w:b/>
-          <w:color w:val="222222"/>
-          <w:sz w:val="24"/>
-          <w:szCs w:val="24"/>
-          <w:shd w:val="clear" w:color="auto" w:fill="FFFFFF"/>
-        </w:rPr>
-        <w:t>Print :</w:t>
-      </w:r>
-      <w:proofErr w:type="gramEnd"/>
+      <w:r>
+        <w:rPr>
+          <w:rFonts w:cs="Arial"/>
+          <w:b/>
+          <w:color w:val="222222"/>
+          <w:sz w:val="24"/>
+          <w:szCs w:val="24"/>
+          <w:shd w:val="clear" w:color="auto" w:fill="FFFFFF"/>
+        </w:rPr>
+        <w:t>Print:</w:t>
+      </w:r>
     </w:p>
     <w:p>
       <w:pPr>
@@ -142,18 +140,16 @@
         </w:rPr>
         <w:t xml:space="preserve"> the given fingerprint for the user. On successful enrolling, it would send a vibration pattern for 30 milliseconds without any </w:t>
       </w:r>
-      <w:proofErr w:type="gramStart"/>
-      <w:r>
-        <w:rPr>
-          <w:rFonts w:cs="Arial"/>
-          <w:color w:val="222222"/>
-          <w:sz w:val="24"/>
-          <w:szCs w:val="24"/>
-          <w:shd w:val="clear" w:color="auto" w:fill="FFFFFF"/>
-        </w:rPr>
-        <w:t>delay ,</w:t>
-      </w:r>
-      <w:proofErr w:type="gramEnd"/>
+      <w:r>
+        <w:rPr>
+          <w:rFonts w:cs="Arial"/>
+          <w:color w:val="222222"/>
+          <w:sz w:val="24"/>
+          <w:szCs w:val="24"/>
+          <w:shd w:val="clear" w:color="auto" w:fill="FFFFFF"/>
+        </w:rPr>
+        <w:t>delay,</w:t>
+      </w:r>
       <w:r>
         <w:rPr>
           <w:rFonts w:cs="Arial"/>
@@ -182,7 +178,27 @@
           <w:szCs w:val="24"/>
           <w:shd w:val="clear" w:color="auto" w:fill="FFFFFF"/>
         </w:rPr>
-        <w:t>the device vibrates for 30 milliseconds with a 100 milliseconds pause and again vibrates for 30 milliseconds.</w:t>
+        <w:t xml:space="preserve">the device vibrates for 30 milliseconds with </w:t>
+      </w:r>
+      <w:r>
+        <w:rPr>
+          <w:rFonts w:cs="Arial"/>
+          <w:color w:val="222222"/>
+          <w:sz w:val="24"/>
+          <w:szCs w:val="24"/>
+          <w:shd w:val="clear" w:color="auto" w:fill="FFFFFF"/>
+        </w:rPr>
+        <w:t>100 milliseconds</w:t>
+      </w:r>
+      <w:r>
+        <w:rPr>
+          <w:rFonts w:cs="Arial"/>
+          <w:color w:val="222222"/>
+          <w:sz w:val="24"/>
+          <w:szCs w:val="24"/>
+          <w:shd w:val="clear" w:color="auto" w:fill="FFFFFF"/>
+        </w:rPr>
+        <w:t xml:space="preserve"> pause and again vibrates for 30 milliseconds.</w:t>
       </w:r>
     </w:p>
     <w:p>
@@ -208,19 +224,17 @@
         </w:rPr>
         <w:t xml:space="preserve">Authenticating User </w:t>
       </w:r>
-      <w:proofErr w:type="gramStart"/>
-      <w:r>
-        <w:rPr>
-          <w:rFonts w:cs="Arial"/>
-          <w:b/>
-          <w:color w:val="222222"/>
-          <w:sz w:val="24"/>
-          <w:szCs w:val="24"/>
-          <w:shd w:val="clear" w:color="auto" w:fill="FFFFFF"/>
-        </w:rPr>
-        <w:t>Fingerprints :</w:t>
-      </w:r>
-      <w:proofErr w:type="gramEnd"/>
+      <w:r>
+        <w:rPr>
+          <w:rFonts w:cs="Arial"/>
+          <w:b/>
+          <w:color w:val="222222"/>
+          <w:sz w:val="24"/>
+          <w:szCs w:val="24"/>
+          <w:shd w:val="clear" w:color="auto" w:fill="FFFFFF"/>
+        </w:rPr>
+        <w:t>Fingerprints:</w:t>
+      </w:r>
       <w:r>
         <w:rPr>
           <w:rFonts w:cs="Arial"/>
@@ -232,284 +246,791 @@
         </w:rPr>
         <w:t> </w:t>
       </w:r>
+    </w:p>
+    <w:p>
+      <w:pPr>
+        <w:jc w:val="both"/>
+        <w:rPr>
+          <w:rFonts w:cs="Arial"/>
+          <w:color w:val="222222"/>
+          <w:sz w:val="24"/>
+          <w:szCs w:val="24"/>
+          <w:shd w:val="clear" w:color="auto" w:fill="FFFFFF"/>
+        </w:rPr>
+      </w:pPr>
+      <w:r>
+        <w:rPr>
+          <w:rFonts w:cs="Arial"/>
+          <w:color w:val="222222"/>
+          <w:sz w:val="24"/>
+          <w:szCs w:val="24"/>
+          <w:shd w:val="clear" w:color="auto" w:fill="FFFFFF"/>
+        </w:rPr>
+        <w:t>The Authentication Client file authenticates the user</w:t>
+      </w:r>
+      <w:r>
+        <w:rPr>
+          <w:rFonts w:cs="Arial"/>
+          <w:color w:val="222222"/>
+          <w:sz w:val="24"/>
+          <w:szCs w:val="24"/>
+          <w:shd w:val="clear" w:color="auto" w:fill="FFFFFF"/>
+        </w:rPr>
+        <w:t xml:space="preserve"> using the finger Id provided.</w:t>
+      </w:r>
+      <w:r>
+        <w:rPr>
+          <w:rFonts w:cs="Arial"/>
+          <w:color w:val="222222"/>
+          <w:sz w:val="24"/>
+          <w:szCs w:val="24"/>
+          <w:shd w:val="clear" w:color="auto" w:fill="FFFFFF"/>
+        </w:rPr>
+        <w:t xml:space="preserve"> </w:t>
+      </w:r>
+      <w:r>
+        <w:rPr>
+          <w:rFonts w:cs="Arial"/>
+          <w:color w:val="222222"/>
+          <w:sz w:val="24"/>
+          <w:szCs w:val="24"/>
+          <w:shd w:val="clear" w:color="auto" w:fill="FFFFFF"/>
+        </w:rPr>
+        <w:t xml:space="preserve">Here it </w:t>
+      </w:r>
+      <w:r>
+        <w:rPr>
+          <w:rFonts w:cs="Arial"/>
+          <w:color w:val="222222"/>
+          <w:sz w:val="24"/>
+          <w:szCs w:val="24"/>
+          <w:shd w:val="clear" w:color="auto" w:fill="FFFFFF"/>
+        </w:rPr>
+        <w:t>maintains th</w:t>
+      </w:r>
+      <w:r>
+        <w:rPr>
+          <w:rFonts w:cs="Arial"/>
+          <w:color w:val="222222"/>
+          <w:sz w:val="24"/>
+          <w:szCs w:val="24"/>
+          <w:shd w:val="clear" w:color="auto" w:fill="FFFFFF"/>
+        </w:rPr>
+        <w:t>r</w:t>
+      </w:r>
+      <w:r>
+        <w:rPr>
+          <w:rFonts w:cs="Arial"/>
+          <w:color w:val="222222"/>
+          <w:sz w:val="24"/>
+          <w:szCs w:val="24"/>
+          <w:shd w:val="clear" w:color="auto" w:fill="FFFFFF"/>
+        </w:rPr>
+        <w:t>e</w:t>
+      </w:r>
+      <w:r>
+        <w:rPr>
+          <w:rFonts w:cs="Arial"/>
+          <w:color w:val="222222"/>
+          <w:sz w:val="24"/>
+          <w:szCs w:val="24"/>
+          <w:shd w:val="clear" w:color="auto" w:fill="FFFFFF"/>
+        </w:rPr>
+        <w:t>e</w:t>
+      </w:r>
+      <w:r>
+        <w:rPr>
+          <w:rFonts w:cs="Arial"/>
+          <w:color w:val="222222"/>
+          <w:sz w:val="24"/>
+          <w:szCs w:val="24"/>
+          <w:shd w:val="clear" w:color="auto" w:fill="FFFFFF"/>
+        </w:rPr>
+        <w:t xml:space="preserve"> state </w:t>
+      </w:r>
+      <w:r>
+        <w:rPr>
+          <w:rFonts w:cs="Arial"/>
+          <w:color w:val="222222"/>
+          <w:sz w:val="24"/>
+          <w:szCs w:val="24"/>
+          <w:shd w:val="clear" w:color="auto" w:fill="FFFFFF"/>
+        </w:rPr>
+        <w:t xml:space="preserve">based </w:t>
+      </w:r>
+      <w:r>
+        <w:rPr>
+          <w:rFonts w:cs="Arial"/>
+          <w:color w:val="222222"/>
+          <w:sz w:val="24"/>
+          <w:szCs w:val="24"/>
+          <w:shd w:val="clear" w:color="auto" w:fill="FFFFFF"/>
+        </w:rPr>
+        <w:t>on number of times the authenticati</w:t>
+      </w:r>
+      <w:r>
+        <w:rPr>
+          <w:rFonts w:cs="Arial"/>
+          <w:color w:val="222222"/>
+          <w:sz w:val="24"/>
+          <w:szCs w:val="24"/>
+          <w:shd w:val="clear" w:color="auto" w:fill="FFFFFF"/>
+        </w:rPr>
+        <w:t>on failed. If failed more than 5</w:t>
+      </w:r>
+      <w:r>
+        <w:rPr>
+          <w:rFonts w:cs="Arial"/>
+          <w:color w:val="222222"/>
+          <w:sz w:val="24"/>
+          <w:szCs w:val="24"/>
+          <w:shd w:val="clear" w:color="auto" w:fill="FFFFFF"/>
+        </w:rPr>
+        <w:t xml:space="preserve"> times it </w:t>
+      </w:r>
+      <w:r>
+        <w:rPr>
+          <w:rFonts w:cs="Arial"/>
+          <w:color w:val="222222"/>
+          <w:sz w:val="24"/>
+          <w:szCs w:val="24"/>
+          <w:shd w:val="clear" w:color="auto" w:fill="FFFFFF"/>
+        </w:rPr>
+        <w:t>times out</w:t>
+      </w:r>
+      <w:r>
+        <w:rPr>
+          <w:rFonts w:cs="Arial"/>
+          <w:color w:val="222222"/>
+          <w:sz w:val="24"/>
+          <w:szCs w:val="24"/>
+          <w:shd w:val="clear" w:color="auto" w:fill="FFFFFF"/>
+        </w:rPr>
+        <w:t xml:space="preserve"> the process</w:t>
+      </w:r>
+      <w:r>
+        <w:rPr>
+          <w:rFonts w:cs="Arial"/>
+          <w:color w:val="222222"/>
+          <w:sz w:val="24"/>
+          <w:szCs w:val="24"/>
+          <w:shd w:val="clear" w:color="auto" w:fill="FFFFFF"/>
+        </w:rPr>
+        <w:t xml:space="preserve"> up to </w:t>
+      </w:r>
+      <w:r>
+        <w:rPr>
+          <w:rFonts w:cs="Arial"/>
+          <w:color w:val="222222"/>
+          <w:sz w:val="24"/>
+          <w:szCs w:val="24"/>
+          <w:shd w:val="clear" w:color="auto" w:fill="FFFFFF"/>
+        </w:rPr>
+        <w:t>300000ms</w:t>
+      </w:r>
+      <w:r>
+        <w:rPr>
+          <w:rFonts w:cs="Arial"/>
+          <w:color w:val="222222"/>
+          <w:sz w:val="24"/>
+          <w:szCs w:val="24"/>
+          <w:shd w:val="clear" w:color="auto" w:fill="FFFFFF"/>
+        </w:rPr>
+        <w:t xml:space="preserve"> and failed more than 20 times</w:t>
+      </w:r>
+      <w:r>
+        <w:rPr>
+          <w:rFonts w:cs="Arial"/>
+          <w:color w:val="222222"/>
+          <w:sz w:val="24"/>
+          <w:szCs w:val="24"/>
+          <w:shd w:val="clear" w:color="auto" w:fill="FFFFFF"/>
+        </w:rPr>
+        <w:t xml:space="preserve"> enter the permanent lock state</w:t>
+      </w:r>
+      <w:r>
+        <w:rPr>
+          <w:rFonts w:cs="Arial"/>
+          <w:color w:val="222222"/>
+          <w:sz w:val="24"/>
+          <w:szCs w:val="24"/>
+          <w:shd w:val="clear" w:color="auto" w:fill="FFFFFF"/>
+        </w:rPr>
+        <w:t xml:space="preserve">. </w:t>
+      </w:r>
+      <w:r>
+        <w:rPr>
+          <w:rFonts w:cs="Arial"/>
+          <w:color w:val="222222"/>
+          <w:sz w:val="24"/>
+          <w:szCs w:val="24"/>
+          <w:shd w:val="clear" w:color="auto" w:fill="FFFFFF"/>
+        </w:rPr>
+        <w:t xml:space="preserve">Suppose If it’s </w:t>
+      </w:r>
+      <w:r>
+        <w:rPr>
+          <w:rFonts w:cs="Arial"/>
+          <w:color w:val="222222"/>
+          <w:sz w:val="24"/>
+          <w:szCs w:val="24"/>
+          <w:shd w:val="clear" w:color="auto" w:fill="FFFFFF"/>
+        </w:rPr>
+        <w:t>successful on 2nd or 3rd time it res</w:t>
+      </w:r>
+      <w:r>
+        <w:rPr>
+          <w:rFonts w:cs="Arial"/>
+          <w:color w:val="222222"/>
+          <w:sz w:val="24"/>
+          <w:szCs w:val="24"/>
+          <w:shd w:val="clear" w:color="auto" w:fill="FFFFFF"/>
+        </w:rPr>
+        <w:t>ets the state to zero attempts.</w:t>
+      </w:r>
+    </w:p>
+    <w:p>
+      <w:pPr>
+        <w:jc w:val="both"/>
+        <w:rPr>
+          <w:rFonts w:cs="Arial"/>
+          <w:b/>
+          <w:color w:val="222222"/>
+          <w:sz w:val="24"/>
+          <w:szCs w:val="24"/>
+          <w:shd w:val="clear" w:color="auto" w:fill="FFFFFF"/>
+        </w:rPr>
+      </w:pPr>
+      <w:r>
+        <w:rPr>
+          <w:rFonts w:cs="Arial"/>
+          <w:b/>
+          <w:color w:val="222222"/>
+          <w:sz w:val="24"/>
+          <w:szCs w:val="24"/>
+          <w:shd w:val="clear" w:color="auto" w:fill="FFFFFF"/>
+        </w:rPr>
+        <w:t xml:space="preserve">Removing </w:t>
+      </w:r>
+      <w:r>
+        <w:rPr>
+          <w:rFonts w:cs="Arial"/>
+          <w:b/>
+          <w:color w:val="222222"/>
+          <w:sz w:val="24"/>
+          <w:szCs w:val="24"/>
+          <w:shd w:val="clear" w:color="auto" w:fill="FFFFFF"/>
+        </w:rPr>
+        <w:t>Fingerprints:</w:t>
+      </w:r>
+      <w:r>
+        <w:rPr>
+          <w:rFonts w:cs="Arial"/>
+          <w:b/>
+          <w:color w:val="222222"/>
+          <w:sz w:val="24"/>
+          <w:szCs w:val="24"/>
+          <w:shd w:val="clear" w:color="auto" w:fill="FFFFFF"/>
+        </w:rPr>
+        <w:t> </w:t>
+      </w:r>
+    </w:p>
+    <w:p>
+      <w:pPr>
+        <w:jc w:val="both"/>
+        <w:rPr>
+          <w:rFonts w:cs="Arial"/>
+          <w:color w:val="222222"/>
+          <w:sz w:val="24"/>
+          <w:szCs w:val="24"/>
+          <w:shd w:val="clear" w:color="auto" w:fill="FFFFFF"/>
+        </w:rPr>
+      </w:pPr>
+      <w:r>
+        <w:rPr>
+          <w:rFonts w:cs="Arial"/>
+          <w:color w:val="222222"/>
+          <w:sz w:val="24"/>
+          <w:szCs w:val="24"/>
+          <w:shd w:val="clear" w:color="auto" w:fill="FFFFFF"/>
+        </w:rPr>
+        <w:t>Fing</w:t>
+      </w:r>
+      <w:r>
+        <w:rPr>
+          <w:rFonts w:cs="Arial"/>
+          <w:color w:val="222222"/>
+          <w:sz w:val="24"/>
+          <w:szCs w:val="24"/>
+          <w:shd w:val="clear" w:color="auto" w:fill="FFFFFF"/>
+        </w:rPr>
+        <w:t>erprints User State file is used to store the finger print</w:t>
+      </w:r>
+      <w:r>
+        <w:rPr>
+          <w:rFonts w:cs="Arial"/>
+          <w:color w:val="222222"/>
+          <w:sz w:val="24"/>
+          <w:szCs w:val="24"/>
+          <w:shd w:val="clear" w:color="auto" w:fill="FFFFFF"/>
+        </w:rPr>
+        <w:t xml:space="preserve"> details such as fingerprint id</w:t>
+      </w:r>
+      <w:r>
+        <w:rPr>
+          <w:rFonts w:cs="Arial"/>
+          <w:color w:val="222222"/>
+          <w:sz w:val="24"/>
+          <w:szCs w:val="24"/>
+          <w:shd w:val="clear" w:color="auto" w:fill="FFFFFF"/>
+        </w:rPr>
+        <w:t xml:space="preserve">, user id </w:t>
+      </w:r>
+      <w:proofErr w:type="spellStart"/>
+      <w:r>
+        <w:rPr>
+          <w:rFonts w:cs="Arial"/>
+          <w:color w:val="222222"/>
+          <w:sz w:val="24"/>
+          <w:szCs w:val="24"/>
+          <w:shd w:val="clear" w:color="auto" w:fill="FFFFFF"/>
+        </w:rPr>
+        <w:t>etc</w:t>
+      </w:r>
+      <w:proofErr w:type="spellEnd"/>
+      <w:r>
+        <w:rPr>
+          <w:rFonts w:cs="Arial"/>
+          <w:color w:val="222222"/>
+          <w:sz w:val="24"/>
+          <w:szCs w:val="24"/>
+          <w:shd w:val="clear" w:color="auto" w:fill="FFFFFF"/>
+        </w:rPr>
+        <w:t xml:space="preserve">, in an XML file. This file is used to check if a finger print is present and also has functions to read and write the XML file. </w:t>
+      </w:r>
+      <w:r>
+        <w:rPr>
+          <w:rFonts w:cs="Arial"/>
+          <w:color w:val="222222"/>
+          <w:sz w:val="24"/>
+          <w:szCs w:val="24"/>
+          <w:shd w:val="clear" w:color="auto" w:fill="FFFFFF"/>
+        </w:rPr>
+        <w:t xml:space="preserve">The </w:t>
+      </w:r>
+      <w:r>
+        <w:rPr>
+          <w:rFonts w:cs="Arial"/>
+          <w:color w:val="222222"/>
+          <w:sz w:val="24"/>
+          <w:szCs w:val="24"/>
+          <w:shd w:val="clear" w:color="auto" w:fill="FFFFFF"/>
+        </w:rPr>
+        <w:t xml:space="preserve">device verifies if the user is authorized to remove the fingerprint and checks for the fingerprint based on the </w:t>
+      </w:r>
+      <w:proofErr w:type="spellStart"/>
+      <w:r>
+        <w:rPr>
+          <w:rFonts w:cs="Arial"/>
+          <w:color w:val="222222"/>
+          <w:sz w:val="24"/>
+          <w:szCs w:val="24"/>
+          <w:shd w:val="clear" w:color="auto" w:fill="FFFFFF"/>
+        </w:rPr>
+        <w:t>fingerId</w:t>
+      </w:r>
+      <w:proofErr w:type="spellEnd"/>
+      <w:r>
+        <w:rPr>
+          <w:rFonts w:cs="Arial"/>
+          <w:color w:val="222222"/>
+          <w:sz w:val="24"/>
+          <w:szCs w:val="24"/>
+          <w:shd w:val="clear" w:color="auto" w:fill="FFFFFF"/>
+        </w:rPr>
+        <w:t xml:space="preserve"> and removes it.</w:t>
+      </w:r>
+    </w:p>
+    <w:p>
+      <w:pPr>
+        <w:shd w:val="clear" w:color="auto" w:fill="FFFFFF"/>
+        <w:spacing w:after="0" w:line="240" w:lineRule="auto"/>
+        <w:jc w:val="both"/>
+        <w:rPr>
+          <w:rFonts w:eastAsia="Times New Roman" w:cs="Arial"/>
+          <w:color w:val="222222"/>
+          <w:sz w:val="24"/>
+          <w:szCs w:val="24"/>
+          <w:lang w:eastAsia="en-GB"/>
+        </w:rPr>
+      </w:pPr>
+    </w:p>
+    <w:p>
+      <w:pPr>
+        <w:shd w:val="clear" w:color="auto" w:fill="FFFFFF"/>
+        <w:spacing w:after="0" w:line="240" w:lineRule="auto"/>
+        <w:jc w:val="both"/>
+        <w:rPr>
+          <w:rFonts w:eastAsia="Times New Roman" w:cs="Arial"/>
+          <w:b/>
+          <w:color w:val="222222"/>
+          <w:sz w:val="24"/>
+          <w:szCs w:val="24"/>
+          <w:lang w:eastAsia="en-GB"/>
+        </w:rPr>
+      </w:pPr>
+      <w:r>
+        <w:rPr>
+          <w:rFonts w:eastAsia="Times New Roman" w:cs="Arial"/>
+          <w:b/>
+          <w:color w:val="222222"/>
+          <w:sz w:val="24"/>
+          <w:szCs w:val="24"/>
+          <w:lang w:eastAsia="en-GB"/>
+        </w:rPr>
+        <w:t xml:space="preserve">Task </w:t>
+      </w:r>
+      <w:r>
+        <w:rPr>
+          <w:rFonts w:eastAsia="Times New Roman" w:cs="Arial"/>
+          <w:b/>
+          <w:color w:val="222222"/>
+          <w:sz w:val="24"/>
+          <w:szCs w:val="24"/>
+          <w:lang w:eastAsia="en-GB"/>
+        </w:rPr>
+        <w:t>3:</w:t>
+      </w:r>
+    </w:p>
+    <w:p>
+      <w:pPr>
+        <w:shd w:val="clear" w:color="auto" w:fill="FFFFFF"/>
+        <w:spacing w:after="0" w:line="240" w:lineRule="auto"/>
+        <w:jc w:val="both"/>
+        <w:rPr>
+          <w:rFonts w:eastAsia="Times New Roman" w:cs="Arial"/>
+          <w:b/>
+          <w:color w:val="222222"/>
+          <w:sz w:val="24"/>
+          <w:szCs w:val="24"/>
+          <w:lang w:eastAsia="en-GB"/>
+        </w:rPr>
+      </w:pPr>
+    </w:p>
+    <w:p>
+      <w:pPr>
+        <w:shd w:val="clear" w:color="auto" w:fill="FFFFFF"/>
+        <w:spacing w:after="0" w:line="240" w:lineRule="auto"/>
+        <w:jc w:val="both"/>
+        <w:rPr>
+          <w:rFonts w:eastAsia="Times New Roman" w:cs="Arial"/>
+          <w:color w:val="222222"/>
+          <w:sz w:val="24"/>
+          <w:szCs w:val="24"/>
+          <w:lang w:eastAsia="en-GB"/>
+        </w:rPr>
+      </w:pPr>
+      <w:r>
+        <w:rPr>
+          <w:rFonts w:eastAsia="Times New Roman" w:cs="Arial"/>
+          <w:color w:val="222222"/>
+          <w:sz w:val="24"/>
+          <w:szCs w:val="24"/>
+          <w:lang w:eastAsia="en-GB"/>
+        </w:rPr>
+        <w:t>UML Class diagram describing Superclass along with Inheritance and interface implemented in our chosen set of files for code review</w:t>
+      </w:r>
+    </w:p>
+    <w:p>
+      <w:pPr>
+        <w:shd w:val="clear" w:color="auto" w:fill="FFFFFF"/>
+        <w:spacing w:after="0" w:line="240" w:lineRule="auto"/>
+        <w:jc w:val="both"/>
+        <w:rPr>
+          <w:rFonts w:eastAsia="Times New Roman" w:cs="Arial"/>
+          <w:color w:val="222222"/>
+          <w:sz w:val="24"/>
+          <w:szCs w:val="24"/>
+          <w:lang w:eastAsia="en-GB"/>
+        </w:rPr>
+      </w:pPr>
+    </w:p>
+    <w:p>
+      <w:pPr>
+        <w:shd w:val="clear" w:color="auto" w:fill="FFFFFF"/>
+        <w:spacing w:after="0" w:line="240" w:lineRule="auto"/>
+        <w:jc w:val="both"/>
+        <w:rPr>
+          <w:rFonts w:eastAsia="Times New Roman" w:cs="Arial"/>
+          <w:b/>
+          <w:color w:val="222222"/>
+          <w:sz w:val="24"/>
+          <w:szCs w:val="24"/>
+          <w:lang w:eastAsia="en-GB"/>
+        </w:rPr>
+      </w:pPr>
+      <w:r>
+        <w:rPr>
+          <w:rFonts w:eastAsia="Times New Roman" w:cs="Arial"/>
+          <w:b/>
+          <w:noProof/>
+          <w:color w:val="222222"/>
+          <w:sz w:val="24"/>
+          <w:szCs w:val="24"/>
+          <w:lang w:val="en-US"/>
+        </w:rPr>
+        <w:lastRenderedPageBreak/>
+        <w:drawing>
+          <wp:inline distT="0" distB="0" distL="0" distR="0" wp14:anchorId="4E27E811" wp14:editId="5807CC69">
+            <wp:extent cx="5727700" cy="7467600"/>
+            <wp:effectExtent l="0" t="0" r="12700" b="0"/>
+            <wp:docPr id="3" name="Picture 3" descr="../../../../Downloads/class-dig/overallclassdiagram.gif"/>
+            <wp:cNvGraphicFramePr>
+              <a:graphicFrameLocks xmlns:a="http://schemas.openxmlformats.org/drawingml/2006/main" noChangeAspect="1"/>
+            </wp:cNvGraphicFramePr>
+            <a:graphic xmlns:a="http://schemas.openxmlformats.org/drawingml/2006/main">
+              <a:graphicData uri="http://schemas.openxmlformats.org/drawingml/2006/picture">
+                <pic:pic xmlns:pic="http://schemas.openxmlformats.org/drawingml/2006/picture">
+                  <pic:nvPicPr>
+                    <pic:cNvPr id="0" name="Picture 3" descr="../../../../Downloads/class-dig/overallclassdiagram.gif"/>
+                    <pic:cNvPicPr>
+                      <a:picLocks noChangeAspect="1" noChangeArrowheads="1"/>
+                    </pic:cNvPicPr>
+                  </pic:nvPicPr>
+                  <pic:blipFill>
+                    <a:blip r:embed="rId6">
+                      <a:extLst>
+                        <a:ext uri="{28A0092B-C50C-407E-A947-70E740481C1C}">
+                          <a14:useLocalDpi xmlns:a14="http://schemas.microsoft.com/office/drawing/2010/main" val="0"/>
+                        </a:ext>
+                      </a:extLst>
+                    </a:blip>
+                    <a:srcRect/>
+                    <a:stretch>
+                      <a:fillRect/>
+                    </a:stretch>
+                  </pic:blipFill>
+                  <pic:spPr bwMode="auto">
+                    <a:xfrm>
+                      <a:off x="0" y="0"/>
+                      <a:ext cx="5727700" cy="7467600"/>
+                    </a:xfrm>
+                    <a:prstGeom prst="rect">
+                      <a:avLst/>
+                    </a:prstGeom>
+                    <a:noFill/>
+                    <a:ln>
+                      <a:noFill/>
+                    </a:ln>
+                  </pic:spPr>
+                </pic:pic>
+              </a:graphicData>
+            </a:graphic>
+          </wp:inline>
+        </w:drawing>
+      </w:r>
+    </w:p>
+    <w:p>
+      <w:pPr>
+        <w:shd w:val="clear" w:color="auto" w:fill="FFFFFF"/>
+        <w:spacing w:after="0" w:line="240" w:lineRule="auto"/>
+        <w:jc w:val="both"/>
+        <w:rPr>
+          <w:rFonts w:eastAsia="Times New Roman" w:cs="Arial"/>
+          <w:b/>
+          <w:color w:val="222222"/>
+          <w:sz w:val="24"/>
+          <w:szCs w:val="24"/>
+          <w:lang w:eastAsia="en-GB"/>
+        </w:rPr>
+      </w:pPr>
+    </w:p>
+    <w:p>
+      <w:pPr>
+        <w:shd w:val="clear" w:color="auto" w:fill="FFFFFF"/>
+        <w:spacing w:after="0" w:line="240" w:lineRule="auto"/>
+        <w:jc w:val="both"/>
+        <w:rPr>
+          <w:rFonts w:eastAsia="Times New Roman" w:cs="Arial"/>
+          <w:b/>
+          <w:color w:val="222222"/>
+          <w:sz w:val="24"/>
+          <w:szCs w:val="24"/>
+          <w:lang w:eastAsia="en-GB"/>
+        </w:rPr>
+      </w:pPr>
+      <w:r>
+        <w:rPr>
+          <w:rFonts w:eastAsia="Times New Roman" w:cs="Arial"/>
+          <w:b/>
+          <w:color w:val="222222"/>
+          <w:sz w:val="24"/>
+          <w:szCs w:val="24"/>
+          <w:lang w:eastAsia="en-GB"/>
+        </w:rPr>
+        <w:t xml:space="preserve">Task 4: </w:t>
+      </w:r>
+    </w:p>
+    <w:p>
+      <w:pPr>
+        <w:shd w:val="clear" w:color="auto" w:fill="FFFFFF"/>
+        <w:spacing w:after="0" w:line="240" w:lineRule="auto"/>
+        <w:jc w:val="both"/>
+        <w:rPr>
+          <w:rFonts w:eastAsia="Times New Roman" w:cs="Arial"/>
+          <w:color w:val="222222"/>
+          <w:sz w:val="24"/>
+          <w:szCs w:val="24"/>
+          <w:lang w:eastAsia="en-GB"/>
+        </w:rPr>
+      </w:pPr>
+      <w:r>
+        <w:rPr>
+          <w:rFonts w:eastAsia="Times New Roman" w:cs="Arial"/>
+          <w:color w:val="222222"/>
+          <w:sz w:val="24"/>
+          <w:szCs w:val="24"/>
+          <w:lang w:eastAsia="en-GB"/>
+        </w:rPr>
+        <w:t xml:space="preserve">UML class diagram describe all non-inheritance associations existing between different classes are shown along with actual inheritance and interface implementation. The diagram provided below. </w:t>
+      </w:r>
+    </w:p>
+    <w:p>
+      <w:pPr>
+        <w:jc w:val="both"/>
+        <w:rPr>
+          <w:sz w:val="24"/>
+          <w:szCs w:val="24"/>
+        </w:rPr>
+      </w:pPr>
+      <w:r>
+        <w:rPr>
+          <w:noProof/>
+          <w:sz w:val="24"/>
+          <w:szCs w:val="24"/>
+          <w:lang w:val="en-US"/>
+        </w:rPr>
+        <w:lastRenderedPageBreak/>
+        <w:drawing>
+          <wp:inline distT="0" distB="0" distL="0" distR="0" wp14:anchorId="104E8ED7" wp14:editId="6D1670FC">
+            <wp:extent cx="6515100" cy="9718040"/>
+            <wp:effectExtent l="0" t="0" r="12700" b="10160"/>
+            <wp:docPr id="2" name="Picture 2" descr="../../../../Downloads/Blank%20Diagram%20-%20Page%201%20"/>
+            <wp:cNvGraphicFramePr>
+              <a:graphicFrameLocks xmlns:a="http://schemas.openxmlformats.org/drawingml/2006/main" noChangeAspect="1"/>
+            </wp:cNvGraphicFramePr>
+            <a:graphic xmlns:a="http://schemas.openxmlformats.org/drawingml/2006/main">
+              <a:graphicData uri="http://schemas.openxmlformats.org/drawingml/2006/picture">
+                <pic:pic xmlns:pic="http://schemas.openxmlformats.org/drawingml/2006/picture">
+                  <pic:nvPicPr>
+                    <pic:cNvPr id="0" name="Picture 2" descr="../../../../Downloads/Blank%20Diagram%20-%20Page%201%20"/>
+                    <pic:cNvPicPr>
+                      <a:picLocks noChangeAspect="1" noChangeArrowheads="1"/>
+                    </pic:cNvPicPr>
+                  </pic:nvPicPr>
+                  <pic:blipFill>
+                    <a:blip r:embed="rId7">
+                      <a:extLst>
+                        <a:ext uri="{28A0092B-C50C-407E-A947-70E740481C1C}">
+                          <a14:useLocalDpi xmlns:a14="http://schemas.microsoft.com/office/drawing/2010/main" val="0"/>
+                        </a:ext>
+                      </a:extLst>
+                    </a:blip>
+                    <a:srcRect/>
+                    <a:stretch>
+                      <a:fillRect/>
+                    </a:stretch>
+                  </pic:blipFill>
+                  <pic:spPr bwMode="auto">
+                    <a:xfrm>
+                      <a:off x="0" y="0"/>
+                      <a:ext cx="6515100" cy="9718040"/>
+                    </a:xfrm>
+                    <a:prstGeom prst="rect">
+                      <a:avLst/>
+                    </a:prstGeom>
+                    <a:noFill/>
+                    <a:ln>
+                      <a:noFill/>
+                    </a:ln>
+                  </pic:spPr>
+                </pic:pic>
+              </a:graphicData>
+            </a:graphic>
+          </wp:inline>
+        </w:drawing>
+      </w:r>
+    </w:p>
+    <w:p>
+      <w:pPr>
+        <w:jc w:val="both"/>
+        <w:rPr>
+          <w:sz w:val="24"/>
+          <w:szCs w:val="24"/>
+        </w:rPr>
+      </w:pPr>
+    </w:p>
+    <w:p>
+      <w:pPr>
+        <w:jc w:val="both"/>
+        <w:rPr>
+          <w:rFonts w:cs="Arial"/>
+          <w:color w:val="222222"/>
+          <w:sz w:val="24"/>
+          <w:szCs w:val="24"/>
+          <w:shd w:val="clear" w:color="auto" w:fill="FFFFFF"/>
+        </w:rPr>
+      </w:pPr>
+    </w:p>
+    <w:p>
+      <w:pPr>
+        <w:shd w:val="clear" w:color="auto" w:fill="FFFFFF"/>
+        <w:spacing w:after="0" w:line="240" w:lineRule="auto"/>
+        <w:jc w:val="both"/>
+        <w:rPr>
+          <w:rFonts w:eastAsia="Times New Roman" w:cs="Arial"/>
+          <w:b/>
+          <w:color w:val="222222"/>
+          <w:sz w:val="28"/>
+          <w:szCs w:val="28"/>
+          <w:lang w:eastAsia="en-GB"/>
+        </w:rPr>
+      </w:pPr>
+      <w:r>
+        <w:rPr>
+          <w:rFonts w:eastAsia="Times New Roman" w:cs="Arial"/>
+          <w:b/>
+          <w:color w:val="222222"/>
+          <w:sz w:val="28"/>
+          <w:szCs w:val="28"/>
+          <w:lang w:eastAsia="en-GB"/>
+        </w:rPr>
+        <w:t>Task 5:</w:t>
+      </w:r>
+    </w:p>
+    <w:p>
+      <w:pPr>
+        <w:shd w:val="clear" w:color="auto" w:fill="FFFFFF"/>
+        <w:spacing w:after="0" w:line="240" w:lineRule="auto"/>
+        <w:jc w:val="both"/>
+        <w:rPr>
+          <w:rFonts w:eastAsia="Times New Roman" w:cs="Arial"/>
+          <w:color w:val="222222"/>
+          <w:sz w:val="24"/>
+          <w:szCs w:val="24"/>
+          <w:lang w:eastAsia="en-GB"/>
+        </w:rPr>
+      </w:pPr>
       <w:bookmarkStart w:id="0" w:name="_GoBack"/>
       <w:bookmarkEnd w:id="0"/>
     </w:p>
     <w:p>
       <w:pPr>
-        <w:jc w:val="both"/>
-        <w:rPr>
-          <w:rFonts w:cs="Arial"/>
-          <w:color w:val="222222"/>
-          <w:sz w:val="24"/>
-          <w:szCs w:val="24"/>
-          <w:shd w:val="clear" w:color="auto" w:fill="FFFFFF"/>
-        </w:rPr>
-      </w:pPr>
-      <w:r>
-        <w:rPr>
-          <w:rFonts w:cs="Arial"/>
-          <w:color w:val="222222"/>
-          <w:sz w:val="24"/>
-          <w:szCs w:val="24"/>
-          <w:shd w:val="clear" w:color="auto" w:fill="FFFFFF"/>
-        </w:rPr>
-        <w:t xml:space="preserve">The Authentication Client file authenticates the user and maintains the state on number of times the authentication failed. If failed more than 3 times it </w:t>
-      </w:r>
-      <w:r>
-        <w:rPr>
-          <w:rFonts w:cs="Arial"/>
-          <w:color w:val="222222"/>
-          <w:sz w:val="24"/>
-          <w:szCs w:val="24"/>
-          <w:shd w:val="clear" w:color="auto" w:fill="FFFFFF"/>
-        </w:rPr>
-        <w:t>times out</w:t>
-      </w:r>
-      <w:r>
-        <w:rPr>
-          <w:rFonts w:cs="Arial"/>
-          <w:color w:val="222222"/>
-          <w:sz w:val="24"/>
-          <w:szCs w:val="24"/>
-          <w:shd w:val="clear" w:color="auto" w:fill="FFFFFF"/>
-        </w:rPr>
-        <w:t xml:space="preserve"> the process. If successful on 2nd or 3rd time it resets the state to zero attempts. If failed for few more times it locks the system completely.</w:t>
-      </w:r>
-    </w:p>
-    <w:p>
-      <w:pPr>
-        <w:jc w:val="both"/>
-        <w:rPr>
-          <w:rFonts w:cs="Arial"/>
-          <w:b/>
-          <w:color w:val="222222"/>
-          <w:sz w:val="24"/>
-          <w:szCs w:val="24"/>
-          <w:shd w:val="clear" w:color="auto" w:fill="FFFFFF"/>
-        </w:rPr>
-      </w:pPr>
-      <w:r>
-        <w:rPr>
-          <w:rFonts w:cs="Arial"/>
-          <w:b/>
-          <w:color w:val="222222"/>
-          <w:sz w:val="24"/>
-          <w:szCs w:val="24"/>
-          <w:shd w:val="clear" w:color="auto" w:fill="FFFFFF"/>
-        </w:rPr>
-        <w:t xml:space="preserve">Removing </w:t>
-      </w:r>
-      <w:proofErr w:type="gramStart"/>
-      <w:r>
-        <w:rPr>
-          <w:rFonts w:cs="Arial"/>
-          <w:b/>
-          <w:color w:val="222222"/>
-          <w:sz w:val="24"/>
-          <w:szCs w:val="24"/>
-          <w:shd w:val="clear" w:color="auto" w:fill="FFFFFF"/>
-        </w:rPr>
-        <w:t>Fingerprints :</w:t>
-      </w:r>
-      <w:proofErr w:type="gramEnd"/>
-      <w:r>
-        <w:rPr>
-          <w:rFonts w:cs="Arial"/>
-          <w:b/>
-          <w:color w:val="222222"/>
-          <w:sz w:val="24"/>
-          <w:szCs w:val="24"/>
-          <w:shd w:val="clear" w:color="auto" w:fill="FFFFFF"/>
-        </w:rPr>
-        <w:t> </w:t>
-      </w:r>
-    </w:p>
-    <w:p>
-      <w:pPr>
-        <w:jc w:val="both"/>
-        <w:rPr>
-          <w:rFonts w:cs="Arial"/>
-          <w:color w:val="222222"/>
-          <w:sz w:val="24"/>
-          <w:szCs w:val="24"/>
-          <w:shd w:val="clear" w:color="auto" w:fill="FFFFFF"/>
-        </w:rPr>
-      </w:pPr>
-      <w:r>
-        <w:rPr>
-          <w:rFonts w:cs="Arial"/>
-          <w:color w:val="222222"/>
-          <w:sz w:val="24"/>
-          <w:szCs w:val="24"/>
-          <w:shd w:val="clear" w:color="auto" w:fill="FFFFFF"/>
-        </w:rPr>
-        <w:t>Fing</w:t>
-      </w:r>
-      <w:r>
-        <w:rPr>
-          <w:rFonts w:cs="Arial"/>
-          <w:color w:val="222222"/>
-          <w:sz w:val="24"/>
-          <w:szCs w:val="24"/>
-          <w:shd w:val="clear" w:color="auto" w:fill="FFFFFF"/>
-        </w:rPr>
-        <w:t>erprints User State file is used to store the finger print</w:t>
-      </w:r>
-      <w:r>
-        <w:rPr>
-          <w:rFonts w:cs="Arial"/>
-          <w:color w:val="222222"/>
-          <w:sz w:val="24"/>
-          <w:szCs w:val="24"/>
-          <w:shd w:val="clear" w:color="auto" w:fill="FFFFFF"/>
-        </w:rPr>
-        <w:t xml:space="preserve"> details such as fingerprint id</w:t>
-      </w:r>
-      <w:r>
-        <w:rPr>
-          <w:rFonts w:cs="Arial"/>
-          <w:color w:val="222222"/>
-          <w:sz w:val="24"/>
-          <w:szCs w:val="24"/>
-          <w:shd w:val="clear" w:color="auto" w:fill="FFFFFF"/>
-        </w:rPr>
-        <w:t xml:space="preserve">, user id </w:t>
-      </w:r>
-      <w:proofErr w:type="spellStart"/>
-      <w:r>
-        <w:rPr>
-          <w:rFonts w:cs="Arial"/>
-          <w:color w:val="222222"/>
-          <w:sz w:val="24"/>
-          <w:szCs w:val="24"/>
-          <w:shd w:val="clear" w:color="auto" w:fill="FFFFFF"/>
-        </w:rPr>
-        <w:t>etc</w:t>
-      </w:r>
-      <w:proofErr w:type="spellEnd"/>
-      <w:r>
-        <w:rPr>
-          <w:rFonts w:cs="Arial"/>
-          <w:color w:val="222222"/>
-          <w:sz w:val="24"/>
-          <w:szCs w:val="24"/>
-          <w:shd w:val="clear" w:color="auto" w:fill="FFFFFF"/>
-        </w:rPr>
-        <w:t>, in an XML file. This file is used to check if a finger print is present and also has functions to read and write the XML file.</w:t>
-      </w:r>
-      <w:r>
-        <w:rPr>
-          <w:rFonts w:cs="Arial"/>
-          <w:color w:val="222222"/>
-          <w:sz w:val="24"/>
-          <w:szCs w:val="24"/>
-          <w:shd w:val="clear" w:color="auto" w:fill="FFFFFF"/>
-        </w:rPr>
-        <w:t xml:space="preserve"> </w:t>
-      </w:r>
-      <w:r>
-        <w:rPr>
-          <w:rFonts w:cs="Arial"/>
-          <w:color w:val="222222"/>
-          <w:sz w:val="24"/>
-          <w:szCs w:val="24"/>
-          <w:shd w:val="clear" w:color="auto" w:fill="FFFFFF"/>
-        </w:rPr>
-        <w:t xml:space="preserve">The </w:t>
-      </w:r>
-      <w:r>
-        <w:rPr>
-          <w:rFonts w:cs="Arial"/>
-          <w:color w:val="222222"/>
-          <w:sz w:val="24"/>
-          <w:szCs w:val="24"/>
-          <w:shd w:val="clear" w:color="auto" w:fill="FFFFFF"/>
-        </w:rPr>
-        <w:t xml:space="preserve">device verifies if the user is authorized to remove the fingerprint and checks for the fingerprint based on the </w:t>
-      </w:r>
-      <w:proofErr w:type="spellStart"/>
-      <w:r>
-        <w:rPr>
-          <w:rFonts w:cs="Arial"/>
-          <w:color w:val="222222"/>
-          <w:sz w:val="24"/>
-          <w:szCs w:val="24"/>
-          <w:shd w:val="clear" w:color="auto" w:fill="FFFFFF"/>
-        </w:rPr>
-        <w:t>fingerId</w:t>
-      </w:r>
-      <w:proofErr w:type="spellEnd"/>
-      <w:r>
-        <w:rPr>
-          <w:rFonts w:cs="Arial"/>
-          <w:color w:val="222222"/>
-          <w:sz w:val="24"/>
-          <w:szCs w:val="24"/>
-          <w:shd w:val="clear" w:color="auto" w:fill="FFFFFF"/>
-        </w:rPr>
-        <w:t xml:space="preserve"> and removes it.</w:t>
-      </w:r>
-    </w:p>
-    <w:p>
-      <w:pPr>
-        <w:jc w:val="both"/>
-        <w:rPr>
-          <w:rFonts w:cs="Arial"/>
-          <w:color w:val="222222"/>
-          <w:sz w:val="24"/>
-          <w:szCs w:val="24"/>
-          <w:shd w:val="clear" w:color="auto" w:fill="FFFFFF"/>
-        </w:rPr>
-      </w:pPr>
-    </w:p>
-    <w:p>
-      <w:pPr>
         <w:shd w:val="clear" w:color="auto" w:fill="FFFFFF"/>
         <w:spacing w:after="0" w:line="240" w:lineRule="auto"/>
         <w:jc w:val="both"/>
         <w:rPr>
           <w:rFonts w:eastAsia="Times New Roman" w:cs="Arial"/>
-          <w:b/>
-          <w:color w:val="222222"/>
-          <w:sz w:val="28"/>
-          <w:szCs w:val="28"/>
-          <w:lang w:eastAsia="en-GB"/>
-        </w:rPr>
-      </w:pPr>
-      <w:r>
-        <w:rPr>
-          <w:rFonts w:eastAsia="Times New Roman" w:cs="Arial"/>
-          <w:b/>
-          <w:color w:val="222222"/>
-          <w:sz w:val="28"/>
-          <w:szCs w:val="28"/>
-          <w:lang w:eastAsia="en-GB"/>
-        </w:rPr>
-        <w:t>Task 5:</w:t>
-      </w:r>
-    </w:p>
-    <w:p>
-      <w:pPr>
-        <w:shd w:val="clear" w:color="auto" w:fill="FFFFFF"/>
-        <w:spacing w:after="0" w:line="240" w:lineRule="auto"/>
-        <w:jc w:val="both"/>
-        <w:rPr>
-          <w:rFonts w:eastAsia="Times New Roman" w:cs="Arial"/>
-          <w:color w:val="222222"/>
-          <w:sz w:val="24"/>
-          <w:szCs w:val="24"/>
-          <w:lang w:eastAsia="en-GB"/>
-        </w:rPr>
-      </w:pPr>
-    </w:p>
-    <w:p>
-      <w:pPr>
-        <w:shd w:val="clear" w:color="auto" w:fill="FFFFFF"/>
-        <w:spacing w:after="0" w:line="240" w:lineRule="auto"/>
-        <w:jc w:val="both"/>
-        <w:rPr>
-          <w:rFonts w:eastAsia="Times New Roman" w:cs="Arial"/>
           <w:color w:val="222222"/>
           <w:sz w:val="24"/>
           <w:szCs w:val="24"/>
@@ -534,29 +1055,7 @@
           <w:szCs w:val="24"/>
           <w:lang w:eastAsia="en-GB"/>
         </w:rPr>
-        <w:t xml:space="preserve">The one thing we learned </w:t>
-      </w:r>
-      <w:proofErr w:type="spellStart"/>
-      <w:r>
-        <w:rPr>
-          <w:rFonts w:eastAsia="Times New Roman" w:cs="Arial"/>
-          <w:color w:val="222222"/>
-          <w:sz w:val="24"/>
-          <w:szCs w:val="24"/>
-          <w:lang w:eastAsia="en-GB"/>
-        </w:rPr>
-        <w:t>revieweing</w:t>
-      </w:r>
-      <w:proofErr w:type="spellEnd"/>
-      <w:r>
-        <w:rPr>
-          <w:rFonts w:eastAsia="Times New Roman" w:cs="Arial"/>
-          <w:color w:val="222222"/>
-          <w:sz w:val="24"/>
-          <w:szCs w:val="24"/>
-          <w:lang w:eastAsia="en-GB"/>
-        </w:rPr>
-        <w:t xml:space="preserve"> the code is how multi-threading is done and is simple in Java. By extending the Runnable Interface and overriding the run method. Then by using the </w:t>
+        <w:t xml:space="preserve">The one thing we learned to review the code is how multi-threading is done and is simple in Java. By extending the Runnable Interface and overriding the run method. Then by using the </w:t>
       </w:r>
       <w:proofErr w:type="gramStart"/>
       <w:r>
@@ -598,6 +1097,56 @@
     </w:sectPr>
   </w:body>
 </w:document>
+</file>
+
+<file path=word/endnotes.xml><?xml version="1.0" encoding="utf-8"?>
+<w:endnotes xmlns:wpc="http://schemas.microsoft.com/office/word/2010/wordprocessingCanvas" xmlns:mo="http://schemas.microsoft.com/office/mac/office/2008/main" xmlns:mc="http://schemas.openxmlformats.org/markup-compatibility/2006" xmlns:mv="urn:schemas-microsoft-com:mac:vml" xmlns:o="urn:schemas-microsoft-com:office:office" xmlns:r="http://schemas.openxmlformats.org/officeDocument/2006/relationships" xmlns:m="http://schemas.openxmlformats.org/officeDocument/2006/math" xmlns:v="urn:schemas-microsoft-com:vml" xmlns:wp14="http://schemas.microsoft.com/office/word/2010/wordprocessingDrawing" xmlns:wp="http://schemas.openxmlformats.org/drawingml/2006/wordprocessingDrawing" xmlns:w10="urn:schemas-microsoft-com:office:word" xmlns:w="http://schemas.openxmlformats.org/wordprocessingml/2006/main" xmlns:w14="http://schemas.microsoft.com/office/word/2010/wordml" xmlns:w15="http://schemas.microsoft.com/office/word/2012/wordml" xmlns:wpg="http://schemas.microsoft.com/office/word/2010/wordprocessingGroup" xmlns:wpi="http://schemas.microsoft.com/office/word/2010/wordprocessingInk" xmlns:wne="http://schemas.microsoft.com/office/word/2006/wordml" xmlns:wps="http://schemas.microsoft.com/office/word/2010/wordprocessingShape" mc:Ignorable="w14 w15 wp14">
+  <w:endnote w:type="separator" w:id="-1">
+    <w:p>
+      <w:pPr>
+        <w:spacing w:after="0" w:line="240" w:lineRule="auto"/>
+      </w:pPr>
+      <w:r>
+        <w:separator/>
+      </w:r>
+    </w:p>
+  </w:endnote>
+  <w:endnote w:type="continuationSeparator" w:id="0">
+    <w:p>
+      <w:pPr>
+        <w:spacing w:after="0" w:line="240" w:lineRule="auto"/>
+      </w:pPr>
+      <w:r>
+        <w:continuationSeparator/>
+      </w:r>
+    </w:p>
+  </w:endnote>
+</w:endnotes>
+</file>
+
+<file path=word/footnotes.xml><?xml version="1.0" encoding="utf-8"?>
+<w:footnotes xmlns:wpc="http://schemas.microsoft.com/office/word/2010/wordprocessingCanvas" xmlns:mo="http://schemas.microsoft.com/office/mac/office/2008/main" xmlns:mc="http://schemas.openxmlformats.org/markup-compatibility/2006" xmlns:mv="urn:schemas-microsoft-com:mac:vml" xmlns:o="urn:schemas-microsoft-com:office:office" xmlns:r="http://schemas.openxmlformats.org/officeDocument/2006/relationships" xmlns:m="http://schemas.openxmlformats.org/officeDocument/2006/math" xmlns:v="urn:schemas-microsoft-com:vml" xmlns:wp14="http://schemas.microsoft.com/office/word/2010/wordprocessingDrawing" xmlns:wp="http://schemas.openxmlformats.org/drawingml/2006/wordprocessingDrawing" xmlns:w10="urn:schemas-microsoft-com:office:word" xmlns:w="http://schemas.openxmlformats.org/wordprocessingml/2006/main" xmlns:w14="http://schemas.microsoft.com/office/word/2010/wordml" xmlns:w15="http://schemas.microsoft.com/office/word/2012/wordml" xmlns:wpg="http://schemas.microsoft.com/office/word/2010/wordprocessingGroup" xmlns:wpi="http://schemas.microsoft.com/office/word/2010/wordprocessingInk" xmlns:wne="http://schemas.microsoft.com/office/word/2006/wordml" xmlns:wps="http://schemas.microsoft.com/office/word/2010/wordprocessingShape" mc:Ignorable="w14 w15 wp14">
+  <w:footnote w:type="separator" w:id="-1">
+    <w:p>
+      <w:pPr>
+        <w:spacing w:after="0" w:line="240" w:lineRule="auto"/>
+      </w:pPr>
+      <w:r>
+        <w:separator/>
+      </w:r>
+    </w:p>
+  </w:footnote>
+  <w:footnote w:type="continuationSeparator" w:id="0">
+    <w:p>
+      <w:pPr>
+        <w:spacing w:after="0" w:line="240" w:lineRule="auto"/>
+      </w:pPr>
+      <w:r>
+        <w:continuationSeparator/>
+      </w:r>
+    </w:p>
+  </w:footnote>
+</w:footnotes>
 </file>
 
 <file path=word/styles.xml><?xml version="1.0" encoding="utf-8"?>
@@ -617,7 +1166,7 @@
       </w:pPr>
     </w:pPrDefault>
   </w:docDefaults>
-  <w:latentStyles w:defLockedState="0" w:defUIPriority="99" w:defSemiHidden="0" w:defUnhideWhenUsed="0" w:defQFormat="0" w:count="371">
+  <w:latentStyles w:defLockedState="0" w:defUIPriority="99" w:defSemiHidden="0" w:defUnhideWhenUsed="0" w:defQFormat="0" w:count="382">
     <w:lsdException w:name="Normal" w:uiPriority="0" w:qFormat="1"/>
     <w:lsdException w:name="heading 1" w:uiPriority="9" w:qFormat="1"/>
     <w:lsdException w:name="heading 2" w:semiHidden="1" w:uiPriority="9" w:unhideWhenUsed="1" w:qFormat="1"/>
@@ -723,7 +1272,6 @@
     <w:lsdException w:name="HTML Sample" w:semiHidden="1" w:unhideWhenUsed="1"/>
     <w:lsdException w:name="HTML Typewriter" w:semiHidden="1" w:unhideWhenUsed="1"/>
     <w:lsdException w:name="HTML Variable" w:semiHidden="1" w:unhideWhenUsed="1"/>
-    <w:lsdException w:name="Normal Table" w:semiHidden="1" w:unhideWhenUsed="1"/>
     <w:lsdException w:name="annotation subject" w:semiHidden="1" w:unhideWhenUsed="1"/>
     <w:lsdException w:name="No List" w:semiHidden="1" w:unhideWhenUsed="1"/>
     <w:lsdException w:name="Outline List 1" w:semiHidden="1" w:unhideWhenUsed="1"/>
@@ -769,11 +1317,9 @@
     <w:lsdException w:name="Table Subtle 1" w:semiHidden="1" w:unhideWhenUsed="1"/>
     <w:lsdException w:name="Table Subtle 2" w:semiHidden="1" w:unhideWhenUsed="1"/>
     <w:lsdException w:name="Table Web 1" w:semiHidden="1" w:unhideWhenUsed="1"/>
-    <w:lsdException w:name="Table Web 2" w:semiHidden="1" w:unhideWhenUsed="1"/>
     <w:lsdException w:name="Table Web 3" w:semiHidden="1" w:unhideWhenUsed="1"/>
     <w:lsdException w:name="Balloon Text" w:semiHidden="1" w:unhideWhenUsed="1"/>
     <w:lsdException w:name="Table Grid" w:uiPriority="39"/>
-    <w:lsdException w:name="Table Theme" w:semiHidden="1" w:unhideWhenUsed="1"/>
     <w:lsdException w:name="Placeholder Text" w:semiHidden="1"/>
     <w:lsdException w:name="No Spacing" w:uiPriority="1" w:qFormat="1"/>
     <w:lsdException w:name="Light Shading" w:uiPriority="60"/>
@@ -989,6 +1535,8 @@
     <w:lsdException w:name="List Table 5 Dark Accent 6" w:uiPriority="50"/>
     <w:lsdException w:name="List Table 6 Colorful Accent 6" w:uiPriority="51"/>
     <w:lsdException w:name="List Table 7 Colorful Accent 6" w:uiPriority="52"/>
+    <w:lsdException w:name="Mention" w:semiHidden="1" w:unhideWhenUsed="1"/>
+    <w:lsdException w:name="Smart Hyperlink" w:semiHidden="1" w:unhideWhenUsed="1"/>
   </w:latentStyles>
   <w:style w:type="paragraph" w:default="1" w:styleId="Normal">
     <w:name w:val="Normal"/>
@@ -1020,6 +1568,50 @@
     <w:uiPriority w:val="99"/>
     <w:semiHidden/>
     <w:unhideWhenUsed/>
+  </w:style>
+  <w:style w:type="paragraph" w:styleId="Header">
+    <w:name w:val="header"/>
+    <w:basedOn w:val="Normal"/>
+    <w:link w:val="HeaderChar"/>
+    <w:uiPriority w:val="99"/>
+    <w:unhideWhenUsed/>
+    <w:rsid w:val="00F8257B"/>
+    <w:pPr>
+      <w:tabs>
+        <w:tab w:val="center" w:pos="4680"/>
+        <w:tab w:val="right" w:pos="9360"/>
+      </w:tabs>
+      <w:spacing w:after="0" w:line="240" w:lineRule="auto"/>
+    </w:pPr>
+  </w:style>
+  <w:style w:type="character" w:customStyle="1" w:styleId="HeaderChar">
+    <w:name w:val="Header Char"/>
+    <w:basedOn w:val="DefaultParagraphFont"/>
+    <w:link w:val="Header"/>
+    <w:uiPriority w:val="99"/>
+    <w:rsid w:val="00F8257B"/>
+  </w:style>
+  <w:style w:type="paragraph" w:styleId="Footer">
+    <w:name w:val="footer"/>
+    <w:basedOn w:val="Normal"/>
+    <w:link w:val="FooterChar"/>
+    <w:uiPriority w:val="99"/>
+    <w:unhideWhenUsed/>
+    <w:rsid w:val="00F8257B"/>
+    <w:pPr>
+      <w:tabs>
+        <w:tab w:val="center" w:pos="4680"/>
+        <w:tab w:val="right" w:pos="9360"/>
+      </w:tabs>
+      <w:spacing w:after="0" w:line="240" w:lineRule="auto"/>
+    </w:pPr>
+  </w:style>
+  <w:style w:type="character" w:customStyle="1" w:styleId="FooterChar">
+    <w:name w:val="Footer Char"/>
+    <w:basedOn w:val="DefaultParagraphFont"/>
+    <w:link w:val="Footer"/>
+    <w:uiPriority w:val="99"/>
+    <w:rsid w:val="00F8257B"/>
   </w:style>
 </w:styles>
 </file>

</xml_diff>